<commit_message>
Updated readme and user manual docs
</commit_message>
<xml_diff>
--- a/src/mtool/doc/Samsung_iBOF_Management_Tool_User_Manual_Doc_file.docx
+++ b/src/mtool/doc/Samsung_iBOF_Management_Tool_User_Manual_Doc_file.docx
@@ -547,7 +547,7 @@
                 <w:noProof/>
                 <w:lang w:eastAsia="ko-KR"/>
               </w:rPr>
-              <w:t xml:space="preserve"> GUI: Getting started</w:t>
+              <w:t>: Getting started</w:t>
             </w:r>
             <w:r>
               <w:rPr>
@@ -648,16 +648,6 @@
                 <w:lang w:eastAsia="ko-KR"/>
               </w:rPr>
               <w:t>Poseidonos-GUI</w:t>
-            </w:r>
-            <w:r>
-              <w:rPr>
-                <w:rStyle w:val="Hyperlink"/>
-                <w:rFonts w:ascii="Arial" w:eastAsiaTheme="majorEastAsia" w:hAnsi="Arial"/>
-                <w:b/>
-                <w:noProof/>
-                <w:lang w:eastAsia="ko-KR"/>
-              </w:rPr>
-              <w:t xml:space="preserve"> GUI</w:t>
             </w:r>
             <w:r>
               <w:rPr>
@@ -1082,7 +1072,7 @@
                 <w:noProof/>
                 <w:webHidden/>
               </w:rPr>
-              <w:t>13</w:t>
+              <w:t>14</w:t>
             </w:r>
             <w:r>
               <w:rPr>
@@ -1141,27 +1131,7 @@
                 <w:noProof/>
                 <w:lang w:eastAsia="ko-KR"/>
               </w:rPr>
-              <w:t xml:space="preserve"> User </w:t>
-            </w:r>
-            <w:r>
-              <w:rPr>
-                <w:rStyle w:val="Hyperlink"/>
-                <w:rFonts w:ascii="Arial" w:eastAsiaTheme="majorEastAsia" w:hAnsi="Arial"/>
-                <w:b/>
-                <w:noProof/>
-                <w:lang w:eastAsia="ko-KR"/>
-              </w:rPr>
-              <w:t>M</w:t>
-            </w:r>
-            <w:r>
-              <w:rPr>
-                <w:rStyle w:val="Hyperlink"/>
-                <w:rFonts w:ascii="Arial" w:eastAsiaTheme="majorEastAsia" w:hAnsi="Arial"/>
-                <w:b/>
-                <w:noProof/>
-                <w:lang w:eastAsia="ko-KR"/>
-              </w:rPr>
-              <w:t>anagement</w:t>
+              <w:t xml:space="preserve"> User Management</w:t>
             </w:r>
             <w:r>
               <w:rPr>
@@ -1202,7 +1172,7 @@
                 <w:noProof/>
                 <w:webHidden/>
               </w:rPr>
-              <w:t>22</w:t>
+              <w:t>23</w:t>
             </w:r>
             <w:r>
               <w:rPr>
@@ -1302,7 +1272,7 @@
                 <w:noProof/>
                 <w:webHidden/>
               </w:rPr>
-              <w:t>24</w:t>
+              <w:t>25</w:t>
             </w:r>
             <w:r>
               <w:rPr>
@@ -1402,7 +1372,7 @@
                 <w:noProof/>
                 <w:webHidden/>
               </w:rPr>
-              <w:t>26</w:t>
+              <w:t>27</w:t>
             </w:r>
             <w:r>
               <w:rPr>
@@ -1502,7 +1472,7 @@
                 <w:noProof/>
                 <w:webHidden/>
               </w:rPr>
-              <w:t>28</w:t>
+              <w:t>29</w:t>
             </w:r>
             <w:r>
               <w:rPr>
@@ -2513,7 +2483,7 @@
           <w:szCs w:val="32"/>
           <w:lang w:eastAsia="ko-KR"/>
         </w:rPr>
-        <w:t xml:space="preserve"> GUI: Getting started</w:t>
+        <w:t>: Getting started</w:t>
       </w:r>
       <w:bookmarkEnd w:id="2"/>
       <w:bookmarkEnd w:id="3"/>
@@ -2578,15 +2548,6 @@
           <w:lang w:eastAsia="ko-KR"/>
         </w:rPr>
         <w:t>Poseidonos-GUI</w:t>
-      </w:r>
-      <w:r>
-        <w:rPr>
-          <w:rFonts w:eastAsiaTheme="minorEastAsia" w:cs="Times New Roman"/>
-          <w:sz w:val="28"/>
-          <w:szCs w:val="28"/>
-          <w:lang w:eastAsia="ko-KR"/>
-        </w:rPr>
-        <w:t xml:space="preserve"> GUI</w:t>
       </w:r>
     </w:p>
     <w:p>
@@ -2699,17 +2660,6 @@
         </w:rPr>
         <w:t>Poseidonos-GUI</w:t>
       </w:r>
-      <w:r>
-        <w:rPr>
-          <w:rFonts w:ascii="Arial" w:eastAsiaTheme="majorEastAsia" w:hAnsi="Arial" w:cs="Times New Roman"/>
-          <w:b/>
-          <w:color w:val="2E74B5" w:themeColor="accent1" w:themeShade="BF"/>
-          <w:sz w:val="28"/>
-          <w:szCs w:val="26"/>
-          <w:lang w:eastAsia="ko-KR"/>
-        </w:rPr>
-        <w:t xml:space="preserve"> GUI</w:t>
-      </w:r>
       <w:bookmarkEnd w:id="4"/>
       <w:bookmarkEnd w:id="5"/>
     </w:p>
@@ -2747,7 +2697,16 @@
           <w:szCs w:val="28"/>
           <w:lang w:eastAsia="ko-KR"/>
         </w:rPr>
-        <w:t xml:space="preserve"> GUI can be accessed using Firefox Mozilla and Google Chrome browser.</w:t>
+        <w:t xml:space="preserve"> </w:t>
+      </w:r>
+      <w:r>
+        <w:rPr>
+          <w:rFonts w:eastAsiaTheme="minorEastAsia" w:cs="Times New Roman"/>
+          <w:sz w:val="28"/>
+          <w:szCs w:val="28"/>
+          <w:lang w:eastAsia="ko-KR"/>
+        </w:rPr>
+        <w:t>can be accessed using Firefox Mozilla and Google Chrome browser.</w:t>
       </w:r>
     </w:p>
     <w:p>
@@ -2928,7 +2887,7 @@
           <w:color w:val="404040" w:themeColor="text1" w:themeTint="BF"/>
           <w:lang w:eastAsia="ko-KR"/>
         </w:rPr>
-        <w:t xml:space="preserve"> GUI URL</w:t>
+        <w:t xml:space="preserve"> URL</w:t>
       </w:r>
     </w:p>
     <w:p>
@@ -2965,7 +2924,7 @@
           <w:szCs w:val="28"/>
           <w:lang w:eastAsia="ko-KR"/>
         </w:rPr>
-        <w:t xml:space="preserve"> GUI, user needs to log on as an administrator.</w:t>
+        <w:t>, user needs to log on as an administrator.</w:t>
       </w:r>
     </w:p>
     <w:p>
@@ -2998,7 +2957,7 @@
           <w:szCs w:val="28"/>
           <w:lang w:eastAsia="ko-KR"/>
         </w:rPr>
-        <w:t xml:space="preserve"> GUI URL: </w:t>
+        <w:t xml:space="preserve"> URL: </w:t>
       </w:r>
       <w:r>
         <w:rPr>
@@ -3076,7 +3035,7 @@
           <w:iCs/>
           <w:lang w:eastAsia="ko-KR"/>
         </w:rPr>
-        <w:t xml:space="preserve"> GUI URL may come pre-installed</w:t>
+        <w:t xml:space="preserve"> URL may come pre-installed</w:t>
       </w:r>
       <w:r>
         <w:rPr>
@@ -3432,7 +3391,25 @@
           <w:szCs w:val="28"/>
           <w:lang w:eastAsia="ko-KR"/>
         </w:rPr>
-        <w:t>Dashboard provides user an overview of the Poseidon box. It has three sections,</w:t>
+        <w:t xml:space="preserve">Dashboard provides user an overview of the Poseidon </w:t>
+      </w:r>
+      <w:r>
+        <w:rPr>
+          <w:rFonts w:eastAsiaTheme="minorEastAsia" w:cs="Times New Roman"/>
+          <w:sz w:val="28"/>
+          <w:szCs w:val="28"/>
+          <w:lang w:eastAsia="ko-KR"/>
+        </w:rPr>
+        <w:t>Storage</w:t>
+      </w:r>
+      <w:r>
+        <w:rPr>
+          <w:rFonts w:eastAsiaTheme="minorEastAsia" w:cs="Times New Roman"/>
+          <w:sz w:val="28"/>
+          <w:szCs w:val="28"/>
+          <w:lang w:eastAsia="ko-KR"/>
+        </w:rPr>
+        <w:t>. It has three sections,</w:t>
       </w:r>
     </w:p>
     <w:p>
@@ -3807,6 +3784,7 @@
           <w:szCs w:val="28"/>
           <w:lang w:eastAsia="ko-KR"/>
         </w:rPr>
+        <w:lastRenderedPageBreak/>
         <w:t>Array Summary</w:t>
       </w:r>
       <w:r>
@@ -3868,7 +3846,6 @@
           <w:szCs w:val="28"/>
           <w:lang w:eastAsia="ko-KR"/>
         </w:rPr>
-        <w:lastRenderedPageBreak/>
         <w:t>Volume Summary</w:t>
       </w:r>
       <w:r>
@@ -4446,7 +4423,21 @@
           <w:sz w:val="28"/>
           <w:szCs w:val="28"/>
         </w:rPr>
-        <w:t xml:space="preserve">Select a name for the array (e.g. name = array_1) </w:t>
+        <w:t>Select a name for the array (e.g. name = array_1</w:t>
+      </w:r>
+      <w:r>
+        <w:rPr>
+          <w:sz w:val="28"/>
+          <w:szCs w:val="28"/>
+        </w:rPr>
+        <w:t>; Max length = 63 characters</w:t>
+      </w:r>
+      <w:r>
+        <w:rPr>
+          <w:sz w:val="28"/>
+          <w:szCs w:val="28"/>
+        </w:rPr>
+        <w:t xml:space="preserve">) </w:t>
       </w:r>
     </w:p>
     <w:p>
@@ -4542,6 +4533,33 @@
         </w:rPr>
         <w:t xml:space="preserve"> - Select storage disks from the dropdown list. The 2 options for disk type are </w:t>
       </w:r>
+      <w:r>
+        <w:rPr>
+          <w:rFonts w:eastAsiaTheme="minorEastAsia" w:cs="Times New Roman"/>
+          <w:sz w:val="28"/>
+          <w:szCs w:val="28"/>
+          <w:lang w:eastAsia="ko-KR"/>
+        </w:rPr>
+        <w:t>(Minimum Storage Disks = 3; Maximum Storage Disks = 32; Minimum Spare Disks = 0; Maximum</w:t>
+      </w:r>
+      <w:r>
+        <w:rPr>
+          <w:rFonts w:eastAsiaTheme="minorEastAsia" w:cs="Times New Roman"/>
+          <w:sz w:val="28"/>
+          <w:szCs w:val="28"/>
+          <w:lang w:eastAsia="ko-KR"/>
+        </w:rPr>
+        <w:t xml:space="preserve"> Spare Disks = </w:t>
+      </w:r>
+      <w:r>
+        <w:rPr>
+          <w:rFonts w:eastAsiaTheme="minorEastAsia" w:cs="Times New Roman"/>
+          <w:sz w:val="28"/>
+          <w:szCs w:val="28"/>
+          <w:lang w:eastAsia="ko-KR"/>
+        </w:rPr>
+        <w:t xml:space="preserve">29) </w:t>
+      </w:r>
     </w:p>
     <w:p>
       <w:pPr>
@@ -4666,6 +4684,7 @@
           <w:iCs/>
           <w:lang w:eastAsia="ko-KR"/>
         </w:rPr>
+        <w:lastRenderedPageBreak/>
         <w:t>The max number of allowable disks is 32.</w:t>
       </w:r>
     </w:p>
@@ -4686,7 +4705,6 @@
           <w:sz w:val="28"/>
           <w:szCs w:val="28"/>
         </w:rPr>
-        <w:lastRenderedPageBreak/>
         <w:t xml:space="preserve">User can view the color codes for various types of disk supported by </w:t>
       </w:r>
       <w:r>
@@ -5019,6 +5037,7 @@
           <w:sz w:val="28"/>
           <w:szCs w:val="28"/>
         </w:rPr>
+        <w:lastRenderedPageBreak/>
         <w:t>Click on the “Create Array” to create an array</w:t>
       </w:r>
       <w:r>
@@ -5463,6 +5482,7 @@
           <w:rFonts w:eastAsiaTheme="minorEastAsia" w:cs="Times New Roman"/>
           <w:noProof/>
         </w:rPr>
+        <w:lastRenderedPageBreak/>
         <w:drawing>
           <wp:inline distT="0" distB="0" distL="0" distR="0" wp14:anchorId="37681F31" wp14:editId="308165A8">
             <wp:extent cx="5937885" cy="2351405"/>
@@ -5589,7 +5609,6 @@
           <w:sz w:val="24"/>
           <w:lang w:eastAsia="ko-KR"/>
         </w:rPr>
-        <w:lastRenderedPageBreak/>
         <w:t>Delete Array</w:t>
       </w:r>
     </w:p>
@@ -5844,6 +5863,7 @@
         <w:rPr>
           <w:noProof/>
         </w:rPr>
+        <w:lastRenderedPageBreak/>
         <w:drawing>
           <wp:inline distT="0" distB="0" distL="0" distR="0" wp14:anchorId="2B61FA54" wp14:editId="68CD22A8">
             <wp:extent cx="5943600" cy="2369185"/>
@@ -5990,7 +6010,6 @@
           <w:szCs w:val="28"/>
           <w:lang w:eastAsia="ko-KR"/>
         </w:rPr>
-        <w:lastRenderedPageBreak/>
         <w:t>Click “</w:t>
       </w:r>
       <w:r>
@@ -6160,6 +6179,7 @@
           <w:szCs w:val="28"/>
           <w:lang w:eastAsia="ko-KR"/>
         </w:rPr>
+        <w:lastRenderedPageBreak/>
         <w:t>A confirmation message, “</w:t>
       </w:r>
       <w:r>
@@ -6394,7 +6414,6 @@
           <w:szCs w:val="28"/>
           <w:lang w:eastAsia="ko-KR"/>
         </w:rPr>
-        <w:lastRenderedPageBreak/>
         <w:t>User can choose to create one volume or multiple volume. User can enter the number of volume he or she wishes to create.</w:t>
       </w:r>
     </w:p>
@@ -6419,7 +6438,45 @@
           <w:szCs w:val="28"/>
           <w:lang w:eastAsia="ko-KR"/>
         </w:rPr>
-        <w:t>User can enter the volume name. When user tries to create multiple volumes, then user can enter the suffix value to append to the multiple volumes that need to be created.</w:t>
+        <w:t>User can enter the volume name</w:t>
+      </w:r>
+      <w:r>
+        <w:rPr>
+          <w:rFonts w:eastAsiaTheme="minorEastAsia" w:cs="Times New Roman"/>
+          <w:sz w:val="28"/>
+          <w:szCs w:val="28"/>
+          <w:lang w:eastAsia="ko-KR"/>
+        </w:rPr>
+        <w:t xml:space="preserve"> (max length of the name is 25</w:t>
+      </w:r>
+      <w:r>
+        <w:rPr>
+          <w:rFonts w:eastAsiaTheme="minorEastAsia" w:cs="Times New Roman"/>
+          <w:sz w:val="28"/>
+          <w:szCs w:val="28"/>
+          <w:lang w:eastAsia="ko-KR"/>
+        </w:rPr>
+        <w:t>5</w:t>
+      </w:r>
+      <w:bookmarkStart w:id="14" w:name="_GoBack"/>
+      <w:bookmarkEnd w:id="14"/>
+      <w:r>
+        <w:rPr>
+          <w:rFonts w:eastAsiaTheme="minorEastAsia" w:cs="Times New Roman"/>
+          <w:sz w:val="28"/>
+          <w:szCs w:val="28"/>
+          <w:lang w:eastAsia="ko-KR"/>
+        </w:rPr>
+        <w:t>)</w:t>
+      </w:r>
+      <w:r>
+        <w:rPr>
+          <w:rFonts w:eastAsiaTheme="minorEastAsia" w:cs="Times New Roman"/>
+          <w:sz w:val="28"/>
+          <w:szCs w:val="28"/>
+          <w:lang w:eastAsia="ko-KR"/>
+        </w:rPr>
+        <w:t>. When user tries to create multiple volumes, then user can enter the suffix value to append to the multiple volumes that need to be created.</w:t>
       </w:r>
     </w:p>
     <w:p>
@@ -6445,7 +6502,6 @@
         </w:rPr>
         <w:t>User can choose a number suffix value. For example, if user chooses to create 5 volumes with a volume name as “</w:t>
       </w:r>
-      <w:proofErr w:type="spellStart"/>
       <w:r>
         <w:rPr>
           <w:rFonts w:eastAsiaTheme="minorEastAsia" w:cs="Times New Roman"/>
@@ -6456,7 +6512,6 @@
         </w:rPr>
         <w:t>volume_company</w:t>
       </w:r>
-      <w:proofErr w:type="spellEnd"/>
       <w:r>
         <w:rPr>
           <w:rFonts w:eastAsiaTheme="minorEastAsia" w:cs="Times New Roman"/>
@@ -6652,6 +6707,7 @@
           <w:szCs w:val="28"/>
           <w:lang w:eastAsia="ko-KR"/>
         </w:rPr>
+        <w:lastRenderedPageBreak/>
         <w:t>User can stop the volume creatio</w:t>
       </w:r>
       <w:r>
@@ -8759,8 +8815,8 @@
           <w:lang w:eastAsia="ko-KR"/>
         </w:rPr>
       </w:pPr>
-      <w:bookmarkStart w:id="14" w:name="_Toc53049584"/>
-      <w:bookmarkStart w:id="15" w:name="_Toc82010552"/>
+      <w:bookmarkStart w:id="15" w:name="_Toc53049584"/>
+      <w:bookmarkStart w:id="16" w:name="_Toc82010552"/>
       <w:r>
         <w:rPr>
           <w:rFonts w:ascii="Arial" w:eastAsiaTheme="majorEastAsia" w:hAnsi="Arial" w:cs="Times New Roman"/>
@@ -8783,8 +8839,8 @@
         </w:rPr>
         <w:t xml:space="preserve"> User Management</w:t>
       </w:r>
-      <w:bookmarkEnd w:id="14"/>
       <w:bookmarkEnd w:id="15"/>
+      <w:bookmarkEnd w:id="16"/>
     </w:p>
     <w:p>
       <w:pPr>
@@ -9631,8 +9687,8 @@
           <w:lang w:eastAsia="ko-KR"/>
         </w:rPr>
       </w:pPr>
-      <w:bookmarkStart w:id="16" w:name="_Toc53049585"/>
-      <w:bookmarkStart w:id="17" w:name="_Toc82010553"/>
+      <w:bookmarkStart w:id="17" w:name="_Toc53049585"/>
+      <w:bookmarkStart w:id="18" w:name="_Toc82010553"/>
       <w:r>
         <w:rPr>
           <w:rFonts w:ascii="Arial" w:eastAsiaTheme="majorEastAsia" w:hAnsi="Arial" w:cs="Times New Roman"/>
@@ -9655,8 +9711,8 @@
         </w:rPr>
         <w:t xml:space="preserve"> Storage Management Start or Stop Operations</w:t>
       </w:r>
-      <w:bookmarkEnd w:id="16"/>
       <w:bookmarkEnd w:id="17"/>
+      <w:bookmarkEnd w:id="18"/>
     </w:p>
     <w:p>
       <w:pPr>
@@ -9887,7 +9943,7 @@
           <w:lang w:eastAsia="ko-KR"/>
         </w:rPr>
       </w:pPr>
-      <w:bookmarkStart w:id="18" w:name="_Toc82010554"/>
+      <w:bookmarkStart w:id="19" w:name="_Toc82010554"/>
       <w:r>
         <w:rPr>
           <w:rFonts w:ascii="Arial" w:eastAsiaTheme="majorEastAsia" w:hAnsi="Arial" w:cs="Times New Roman"/>
@@ -9933,7 +9989,7 @@
         </w:rPr>
         <w:t>Poseidonos-GUI</w:t>
       </w:r>
-      <w:bookmarkEnd w:id="18"/>
+      <w:bookmarkEnd w:id="19"/>
     </w:p>
     <w:p>
       <w:pPr>
@@ -10112,137 +10168,64 @@
           <w:szCs w:val="28"/>
           <w:lang w:eastAsia="ko-KR"/>
         </w:rPr>
-        <w:t xml:space="preserve">1. </w:t>
-      </w:r>
-      <w:proofErr w:type="gramStart"/>
-      <w:r>
-        <w:rPr>
-          <w:rFonts w:eastAsiaTheme="minorEastAsia" w:cs="Times New Roman"/>
-          <w:sz w:val="28"/>
-          <w:szCs w:val="28"/>
-          <w:lang w:eastAsia="ko-KR"/>
-        </w:rPr>
-        <w:t>python3</w:t>
-      </w:r>
-      <w:proofErr w:type="gramEnd"/>
-    </w:p>
-    <w:p>
-      <w:pPr>
-        <w:rPr>
-          <w:rFonts w:eastAsiaTheme="minorEastAsia" w:cs="Times New Roman"/>
-          <w:sz w:val="28"/>
-          <w:szCs w:val="28"/>
-          <w:lang w:eastAsia="ko-KR"/>
-        </w:rPr>
-      </w:pPr>
-      <w:r>
-        <w:rPr>
-          <w:rFonts w:eastAsiaTheme="minorEastAsia" w:cs="Times New Roman"/>
-          <w:sz w:val="28"/>
-          <w:szCs w:val="28"/>
-          <w:lang w:eastAsia="ko-KR"/>
-        </w:rPr>
-        <w:t xml:space="preserve">2. </w:t>
-      </w:r>
-      <w:proofErr w:type="gramStart"/>
-      <w:r>
-        <w:rPr>
-          <w:rFonts w:eastAsiaTheme="minorEastAsia" w:cs="Times New Roman"/>
-          <w:sz w:val="28"/>
-          <w:szCs w:val="28"/>
-          <w:lang w:eastAsia="ko-KR"/>
-        </w:rPr>
-        <w:t>go</w:t>
-      </w:r>
-      <w:proofErr w:type="gramEnd"/>
-      <w:r>
-        <w:rPr>
-          <w:rFonts w:eastAsiaTheme="minorEastAsia" w:cs="Times New Roman"/>
-          <w:sz w:val="28"/>
-          <w:szCs w:val="28"/>
-          <w:lang w:eastAsia="ko-KR"/>
-        </w:rPr>
-        <w:t xml:space="preserve"> v1.14+</w:t>
-      </w:r>
-    </w:p>
-    <w:p>
-      <w:pPr>
-        <w:rPr>
-          <w:rFonts w:eastAsiaTheme="minorEastAsia" w:cs="Times New Roman"/>
-          <w:sz w:val="28"/>
-          <w:szCs w:val="28"/>
-          <w:lang w:eastAsia="ko-KR"/>
-        </w:rPr>
-      </w:pPr>
-      <w:r>
-        <w:rPr>
-          <w:rFonts w:eastAsiaTheme="minorEastAsia" w:cs="Times New Roman"/>
-          <w:sz w:val="28"/>
-          <w:szCs w:val="28"/>
-          <w:lang w:eastAsia="ko-KR"/>
-        </w:rPr>
-        <w:t xml:space="preserve">3. </w:t>
-      </w:r>
-      <w:proofErr w:type="spellStart"/>
-      <w:proofErr w:type="gramStart"/>
-      <w:r>
-        <w:rPr>
-          <w:rFonts w:eastAsiaTheme="minorEastAsia" w:cs="Times New Roman"/>
-          <w:sz w:val="28"/>
-          <w:szCs w:val="28"/>
-          <w:lang w:eastAsia="ko-KR"/>
-        </w:rPr>
-        <w:t>nodejs</w:t>
-      </w:r>
-      <w:proofErr w:type="spellEnd"/>
-      <w:proofErr w:type="gramEnd"/>
-      <w:r>
-        <w:rPr>
-          <w:rFonts w:eastAsiaTheme="minorEastAsia" w:cs="Times New Roman"/>
-          <w:sz w:val="28"/>
-          <w:szCs w:val="28"/>
-          <w:lang w:eastAsia="ko-KR"/>
-        </w:rPr>
-        <w:t xml:space="preserve"> 14.x</w:t>
-      </w:r>
-    </w:p>
-    <w:p>
-      <w:pPr>
-        <w:rPr>
-          <w:rFonts w:eastAsiaTheme="minorEastAsia" w:cs="Times New Roman"/>
-          <w:sz w:val="28"/>
-          <w:szCs w:val="28"/>
-          <w:lang w:eastAsia="ko-KR"/>
-        </w:rPr>
-      </w:pPr>
-      <w:r>
-        <w:rPr>
-          <w:rFonts w:eastAsiaTheme="minorEastAsia" w:cs="Times New Roman"/>
-          <w:sz w:val="28"/>
-          <w:szCs w:val="28"/>
-          <w:lang w:eastAsia="ko-KR"/>
-        </w:rPr>
-        <w:t xml:space="preserve">4. </w:t>
-      </w:r>
-      <w:proofErr w:type="spellStart"/>
-      <w:r>
-        <w:rPr>
-          <w:rFonts w:eastAsiaTheme="minorEastAsia" w:cs="Times New Roman"/>
-          <w:sz w:val="28"/>
-          <w:szCs w:val="28"/>
-          <w:lang w:eastAsia="ko-KR"/>
-        </w:rPr>
-        <w:t>InfluxDB</w:t>
-      </w:r>
-      <w:proofErr w:type="spellEnd"/>
-      <w:r>
-        <w:rPr>
-          <w:rFonts w:eastAsiaTheme="minorEastAsia" w:cs="Times New Roman"/>
-          <w:sz w:val="28"/>
-          <w:szCs w:val="28"/>
-          <w:lang w:eastAsia="ko-KR"/>
-        </w:rPr>
-        <w:t xml:space="preserve"> (1.8.x)</w:t>
+        <w:t>1. python3</w:t>
+      </w:r>
+    </w:p>
+    <w:p>
+      <w:pPr>
+        <w:rPr>
+          <w:rFonts w:eastAsiaTheme="minorEastAsia" w:cs="Times New Roman"/>
+          <w:sz w:val="28"/>
+          <w:szCs w:val="28"/>
+          <w:lang w:eastAsia="ko-KR"/>
+        </w:rPr>
+      </w:pPr>
+      <w:r>
+        <w:rPr>
+          <w:rFonts w:eastAsiaTheme="minorEastAsia" w:cs="Times New Roman"/>
+          <w:sz w:val="28"/>
+          <w:szCs w:val="28"/>
+          <w:lang w:eastAsia="ko-KR"/>
+        </w:rPr>
+        <w:t>2. go v1.14+</w:t>
+      </w:r>
+    </w:p>
+    <w:p>
+      <w:pPr>
+        <w:rPr>
+          <w:rFonts w:eastAsiaTheme="minorEastAsia" w:cs="Times New Roman"/>
+          <w:sz w:val="28"/>
+          <w:szCs w:val="28"/>
+          <w:lang w:eastAsia="ko-KR"/>
+        </w:rPr>
+      </w:pPr>
+      <w:r>
+        <w:rPr>
+          <w:rFonts w:eastAsiaTheme="minorEastAsia" w:cs="Times New Roman"/>
+          <w:sz w:val="28"/>
+          <w:szCs w:val="28"/>
+          <w:lang w:eastAsia="ko-KR"/>
+        </w:rPr>
+        <w:t>3. nodejs 14.x</w:t>
+      </w:r>
+    </w:p>
+    <w:p>
+      <w:pPr>
+        <w:rPr>
+          <w:rFonts w:eastAsiaTheme="minorEastAsia" w:cs="Times New Roman"/>
+          <w:sz w:val="28"/>
+          <w:szCs w:val="28"/>
+          <w:lang w:eastAsia="ko-KR"/>
+        </w:rPr>
+      </w:pPr>
+      <w:r>
+        <w:rPr>
+          <w:rFonts w:eastAsiaTheme="minorEastAsia" w:cs="Times New Roman"/>
+          <w:sz w:val="28"/>
+          <w:szCs w:val="28"/>
+          <w:lang w:eastAsia="ko-KR"/>
+        </w:rPr>
+        <w:t>4. InfluxDB (1.8.x)</w:t>
       </w:r>
     </w:p>
     <w:p>
@@ -10346,92 +10329,20 @@
           <w:szCs w:val="28"/>
           <w:lang w:eastAsia="ko-KR"/>
         </w:rPr>
-        <w:t xml:space="preserve">1. Clone the project from </w:t>
-      </w:r>
-      <w:proofErr w:type="spellStart"/>
-      <w:r>
-        <w:rPr>
-          <w:rFonts w:eastAsiaTheme="minorEastAsia" w:cs="Times New Roman"/>
-          <w:sz w:val="28"/>
-          <w:szCs w:val="28"/>
-          <w:lang w:eastAsia="ko-KR"/>
-        </w:rPr>
-        <w:t>GitHub</w:t>
-      </w:r>
-      <w:proofErr w:type="spellEnd"/>
-      <w:r>
-        <w:rPr>
-          <w:rFonts w:eastAsiaTheme="minorEastAsia" w:cs="Times New Roman"/>
-          <w:sz w:val="28"/>
-          <w:szCs w:val="28"/>
-          <w:lang w:eastAsia="ko-KR"/>
-        </w:rPr>
-        <w:t xml:space="preserve"> - </w:t>
-      </w:r>
-      <w:r>
-        <w:rPr>
-          <w:rFonts w:eastAsiaTheme="minorEastAsia" w:cs="Times New Roman"/>
-          <w:sz w:val="28"/>
-          <w:szCs w:val="28"/>
-          <w:lang w:eastAsia="ko-KR"/>
-        </w:rPr>
-        <w:fldChar w:fldCharType="begin"/>
-      </w:r>
-      <w:r>
-        <w:rPr>
-          <w:rFonts w:eastAsiaTheme="minorEastAsia" w:cs="Times New Roman"/>
-          <w:sz w:val="28"/>
-          <w:szCs w:val="28"/>
-          <w:lang w:eastAsia="ko-KR"/>
-        </w:rPr>
-        <w:instrText xml:space="preserve"> HYPERLINK "</w:instrText>
-      </w:r>
-      <w:r>
-        <w:rPr>
-          <w:rFonts w:eastAsiaTheme="minorEastAsia" w:cs="Times New Roman"/>
-          <w:sz w:val="28"/>
-          <w:szCs w:val="28"/>
-          <w:lang w:eastAsia="ko-KR"/>
-        </w:rPr>
-        <w:instrText>https://github.com/poseidonos/poseidonos-gui</w:instrText>
-      </w:r>
-      <w:r>
-        <w:rPr>
-          <w:rFonts w:eastAsiaTheme="minorEastAsia" w:cs="Times New Roman"/>
-          <w:sz w:val="28"/>
-          <w:szCs w:val="28"/>
-          <w:lang w:eastAsia="ko-KR"/>
-        </w:rPr>
-        <w:instrText xml:space="preserve">.git" </w:instrText>
-      </w:r>
-      <w:r>
-        <w:rPr>
-          <w:rFonts w:eastAsiaTheme="minorEastAsia" w:cs="Times New Roman"/>
-          <w:sz w:val="28"/>
-          <w:szCs w:val="28"/>
-          <w:lang w:eastAsia="ko-KR"/>
-        </w:rPr>
-        <w:fldChar w:fldCharType="separate"/>
-      </w:r>
-      <w:r>
-        <w:rPr>
-          <w:rStyle w:val="Hyperlink"/>
-          <w:rFonts w:eastAsiaTheme="minorEastAsia" w:cs="Times New Roman"/>
-          <w:sz w:val="28"/>
-          <w:szCs w:val="28"/>
-          <w:lang w:eastAsia="ko-KR"/>
-        </w:rPr>
-        <w:t>https://github.com/poseidonos/poseidonos-gui.git</w:t>
-      </w:r>
-      <w:r>
-        <w:rPr>
-          <w:rFonts w:eastAsiaTheme="minorEastAsia" w:cs="Times New Roman"/>
-          <w:sz w:val="28"/>
-          <w:szCs w:val="28"/>
-          <w:lang w:eastAsia="ko-KR"/>
-        </w:rPr>
-        <w:fldChar w:fldCharType="end"/>
-      </w:r>
+        <w:t xml:space="preserve">1. Clone the project from GitHub - </w:t>
+      </w:r>
+      <w:hyperlink r:id="rId37" w:history="1">
+        <w:r>
+          <w:rPr>
+            <w:rStyle w:val="Hyperlink"/>
+            <w:rFonts w:eastAsiaTheme="minorEastAsia" w:cs="Times New Roman"/>
+            <w:sz w:val="28"/>
+            <w:szCs w:val="28"/>
+            <w:lang w:eastAsia="ko-KR"/>
+          </w:rPr>
+          <w:t>https://github.com/poseidonos/poseidonos-gui.git</w:t>
+        </w:r>
+      </w:hyperlink>
       <w:r>
         <w:rPr>
           <w:rFonts w:eastAsiaTheme="minorEastAsia" w:cs="Times New Roman"/>
@@ -10458,27 +10369,7 @@
           <w:szCs w:val="28"/>
           <w:lang w:eastAsia="ko-KR"/>
         </w:rPr>
-        <w:t xml:space="preserve">2. Navigate to </w:t>
-      </w:r>
-      <w:proofErr w:type="spellStart"/>
-      <w:r>
-        <w:rPr>
-          <w:rFonts w:eastAsiaTheme="minorEastAsia" w:cs="Times New Roman"/>
-          <w:sz w:val="28"/>
-          <w:szCs w:val="28"/>
-          <w:lang w:eastAsia="ko-KR"/>
-        </w:rPr>
-        <w:t>poseidonos-gui</w:t>
-      </w:r>
-      <w:proofErr w:type="spellEnd"/>
-      <w:r>
-        <w:rPr>
-          <w:rFonts w:eastAsiaTheme="minorEastAsia" w:cs="Times New Roman"/>
-          <w:sz w:val="28"/>
-          <w:szCs w:val="28"/>
-          <w:lang w:eastAsia="ko-KR"/>
-        </w:rPr>
-        <w:t xml:space="preserve"> directory</w:t>
+        <w:t>2. Navigate to poseidonos-gui directory</w:t>
       </w:r>
     </w:p>
     <w:p>
@@ -10516,129 +10407,56 @@
           <w:szCs w:val="28"/>
           <w:lang w:eastAsia="ko-KR"/>
         </w:rPr>
-        <w:t xml:space="preserve">4. Access the application in the browser (e.g. </w:t>
-      </w:r>
-      <w:proofErr w:type="gramStart"/>
-      <w:r>
-        <w:rPr>
-          <w:rFonts w:eastAsiaTheme="minorEastAsia" w:cs="Times New Roman"/>
-          <w:sz w:val="28"/>
-          <w:szCs w:val="28"/>
-          <w:lang w:eastAsia="ko-KR"/>
-        </w:rPr>
-        <w:t>http:</w:t>
-      </w:r>
-      <w:proofErr w:type="gramEnd"/>
-      <w:r>
-        <w:rPr>
-          <w:rFonts w:eastAsiaTheme="minorEastAsia" w:cs="Times New Roman"/>
-          <w:sz w:val="28"/>
-          <w:szCs w:val="28"/>
-          <w:lang w:eastAsia="ko-KR"/>
-        </w:rPr>
-        <w:t>//&lt;local_ip_addr&gt;)</w:t>
-      </w:r>
-    </w:p>
-    <w:p>
-      <w:pPr>
-        <w:rPr>
-          <w:rFonts w:eastAsiaTheme="minorEastAsia" w:cs="Times New Roman"/>
-          <w:sz w:val="28"/>
-          <w:szCs w:val="28"/>
-          <w:lang w:eastAsia="ko-KR"/>
-        </w:rPr>
-      </w:pPr>
-    </w:p>
-    <w:p>
-      <w:pPr>
-        <w:rPr>
-          <w:rFonts w:eastAsiaTheme="minorEastAsia" w:cs="Times New Roman"/>
-          <w:sz w:val="28"/>
-          <w:szCs w:val="28"/>
-          <w:lang w:eastAsia="ko-KR"/>
-        </w:rPr>
-      </w:pPr>
-      <w:r>
-        <w:rPr>
-          <w:rFonts w:eastAsiaTheme="minorEastAsia" w:cs="Times New Roman"/>
-          <w:sz w:val="28"/>
-          <w:szCs w:val="28"/>
-          <w:lang w:eastAsia="ko-KR"/>
-        </w:rPr>
-        <w:t xml:space="preserve">1. </w:t>
-      </w:r>
-      <w:proofErr w:type="spellStart"/>
-      <w:proofErr w:type="gramStart"/>
-      <w:r>
-        <w:rPr>
-          <w:rFonts w:eastAsiaTheme="minorEastAsia" w:cs="Times New Roman"/>
-          <w:sz w:val="28"/>
-          <w:szCs w:val="28"/>
-          <w:lang w:eastAsia="ko-KR"/>
-        </w:rPr>
-        <w:t>git</w:t>
-      </w:r>
-      <w:proofErr w:type="spellEnd"/>
-      <w:proofErr w:type="gramEnd"/>
-      <w:r>
-        <w:rPr>
-          <w:rFonts w:eastAsiaTheme="minorEastAsia" w:cs="Times New Roman"/>
-          <w:sz w:val="28"/>
-          <w:szCs w:val="28"/>
-          <w:lang w:eastAsia="ko-KR"/>
-        </w:rPr>
-        <w:t xml:space="preserve"> clone https://github.com/poseidonos/poseidonos-gui.git</w:t>
-      </w:r>
-    </w:p>
-    <w:p>
-      <w:pPr>
-        <w:rPr>
-          <w:rFonts w:eastAsiaTheme="minorEastAsia" w:cs="Times New Roman"/>
-          <w:sz w:val="28"/>
-          <w:szCs w:val="28"/>
-          <w:lang w:eastAsia="ko-KR"/>
-        </w:rPr>
-      </w:pPr>
-      <w:r>
-        <w:rPr>
-          <w:rFonts w:eastAsiaTheme="minorEastAsia" w:cs="Times New Roman"/>
-          <w:sz w:val="28"/>
-          <w:szCs w:val="28"/>
-          <w:lang w:eastAsia="ko-KR"/>
-        </w:rPr>
-        <w:t xml:space="preserve">2. </w:t>
-      </w:r>
-      <w:proofErr w:type="gramStart"/>
-      <w:r>
-        <w:rPr>
-          <w:rFonts w:eastAsiaTheme="minorEastAsia" w:cs="Times New Roman"/>
-          <w:sz w:val="28"/>
-          <w:szCs w:val="28"/>
-          <w:lang w:eastAsia="ko-KR"/>
-        </w:rPr>
-        <w:t>cd</w:t>
-      </w:r>
-      <w:proofErr w:type="gramEnd"/>
-      <w:r>
-        <w:rPr>
-          <w:rFonts w:eastAsiaTheme="minorEastAsia" w:cs="Times New Roman"/>
-          <w:sz w:val="28"/>
-          <w:szCs w:val="28"/>
-          <w:lang w:eastAsia="ko-KR"/>
-        </w:rPr>
-        <w:t xml:space="preserve"> </w:t>
-      </w:r>
-      <w:proofErr w:type="spellStart"/>
-      <w:r>
-        <w:rPr>
-          <w:rFonts w:eastAsiaTheme="minorEastAsia" w:cs="Times New Roman"/>
-          <w:sz w:val="28"/>
-          <w:szCs w:val="28"/>
-          <w:lang w:eastAsia="ko-KR"/>
-        </w:rPr>
-        <w:t>poseidonos-gui</w:t>
-      </w:r>
-      <w:proofErr w:type="spellEnd"/>
+        <w:t>4. Access the application in the browser (e.g. http://&lt;local_ip_addr&gt;)</w:t>
+      </w:r>
+    </w:p>
+    <w:p>
+      <w:pPr>
+        <w:rPr>
+          <w:rFonts w:eastAsiaTheme="minorEastAsia" w:cs="Times New Roman"/>
+          <w:sz w:val="28"/>
+          <w:szCs w:val="28"/>
+          <w:lang w:eastAsia="ko-KR"/>
+        </w:rPr>
+      </w:pPr>
+    </w:p>
+    <w:p>
+      <w:pPr>
+        <w:rPr>
+          <w:rFonts w:eastAsiaTheme="minorEastAsia" w:cs="Times New Roman"/>
+          <w:sz w:val="28"/>
+          <w:szCs w:val="28"/>
+          <w:lang w:eastAsia="ko-KR"/>
+        </w:rPr>
+      </w:pPr>
+      <w:r>
+        <w:rPr>
+          <w:rFonts w:eastAsiaTheme="minorEastAsia" w:cs="Times New Roman"/>
+          <w:sz w:val="28"/>
+          <w:szCs w:val="28"/>
+          <w:lang w:eastAsia="ko-KR"/>
+        </w:rPr>
+        <w:t>1. git clone https://github.com/poseidonos/poseidonos-gui.git</w:t>
+      </w:r>
+    </w:p>
+    <w:p>
+      <w:pPr>
+        <w:rPr>
+          <w:rFonts w:eastAsiaTheme="minorEastAsia" w:cs="Times New Roman"/>
+          <w:sz w:val="28"/>
+          <w:szCs w:val="28"/>
+          <w:lang w:eastAsia="ko-KR"/>
+        </w:rPr>
+      </w:pPr>
+      <w:r>
+        <w:rPr>
+          <w:rFonts w:eastAsiaTheme="minorEastAsia" w:cs="Times New Roman"/>
+          <w:sz w:val="28"/>
+          <w:szCs w:val="28"/>
+          <w:lang w:eastAsia="ko-KR"/>
+        </w:rPr>
+        <w:t>2. cd poseidonos-gui</w:t>
+      </w:r>
     </w:p>
     <w:p>
       <w:pPr>
@@ -10779,67 +10597,7 @@
           <w:szCs w:val="28"/>
           <w:lang w:eastAsia="ko-KR"/>
         </w:rPr>
-        <w:t xml:space="preserve">This will install required packages such as </w:t>
-      </w:r>
-      <w:proofErr w:type="spellStart"/>
-      <w:r>
-        <w:rPr>
-          <w:rFonts w:eastAsiaTheme="minorEastAsia" w:cs="Times New Roman"/>
-          <w:sz w:val="28"/>
-          <w:szCs w:val="28"/>
-          <w:lang w:eastAsia="ko-KR"/>
-        </w:rPr>
-        <w:t>influxdb</w:t>
-      </w:r>
-      <w:proofErr w:type="spellEnd"/>
-      <w:r>
-        <w:rPr>
-          <w:rFonts w:eastAsiaTheme="minorEastAsia" w:cs="Times New Roman"/>
-          <w:sz w:val="28"/>
-          <w:szCs w:val="28"/>
-          <w:lang w:eastAsia="ko-KR"/>
-        </w:rPr>
-        <w:t xml:space="preserve">, </w:t>
-      </w:r>
-      <w:proofErr w:type="spellStart"/>
-      <w:r>
-        <w:rPr>
-          <w:rFonts w:eastAsiaTheme="minorEastAsia" w:cs="Times New Roman"/>
-          <w:sz w:val="28"/>
-          <w:szCs w:val="28"/>
-          <w:lang w:eastAsia="ko-KR"/>
-        </w:rPr>
-        <w:t>chronograf</w:t>
-      </w:r>
-      <w:proofErr w:type="spellEnd"/>
-      <w:r>
-        <w:rPr>
-          <w:rFonts w:eastAsiaTheme="minorEastAsia" w:cs="Times New Roman"/>
-          <w:sz w:val="28"/>
-          <w:szCs w:val="28"/>
-          <w:lang w:eastAsia="ko-KR"/>
-        </w:rPr>
-        <w:t xml:space="preserve">, </w:t>
-      </w:r>
-      <w:proofErr w:type="spellStart"/>
-      <w:r>
-        <w:rPr>
-          <w:rFonts w:eastAsiaTheme="minorEastAsia" w:cs="Times New Roman"/>
-          <w:sz w:val="28"/>
-          <w:szCs w:val="28"/>
-          <w:lang w:eastAsia="ko-KR"/>
-        </w:rPr>
-        <w:t>kapacitor</w:t>
-      </w:r>
-      <w:proofErr w:type="spellEnd"/>
-      <w:r>
-        <w:rPr>
-          <w:rFonts w:eastAsiaTheme="minorEastAsia" w:cs="Times New Roman"/>
-          <w:sz w:val="28"/>
-          <w:szCs w:val="28"/>
-          <w:lang w:eastAsia="ko-KR"/>
-        </w:rPr>
-        <w:t xml:space="preserve"> on the host.</w:t>
+        <w:t>This will install required packages such as influxdb, chronograf, kapacitor on the host.</w:t>
       </w:r>
     </w:p>
     <w:p>
@@ -10967,6 +10725,121 @@
           <w:highlight w:val="lightGray"/>
           <w:lang w:eastAsia="ko-KR"/>
         </w:rPr>
+        <w:t>script/build</w:t>
+      </w:r>
+      <w:r>
+        <w:rPr>
+          <w:rFonts w:eastAsiaTheme="minorEastAsia" w:cs="Times New Roman"/>
+          <w:i/>
+          <w:sz w:val="28"/>
+          <w:szCs w:val="28"/>
+          <w:highlight w:val="lightGray"/>
+          <w:lang w:eastAsia="ko-KR"/>
+        </w:rPr>
+        <w:t>_all.sh</w:t>
+      </w:r>
+    </w:p>
+    <w:p>
+      <w:pPr>
+        <w:rPr>
+          <w:rFonts w:eastAsiaTheme="minorEastAsia" w:cs="Times New Roman"/>
+          <w:i/>
+          <w:sz w:val="28"/>
+          <w:szCs w:val="28"/>
+          <w:lang w:eastAsia="ko-KR"/>
+        </w:rPr>
+      </w:pPr>
+    </w:p>
+    <w:p>
+      <w:pPr>
+        <w:rPr>
+          <w:rFonts w:eastAsiaTheme="minorEastAsia" w:cs="Times New Roman"/>
+          <w:i/>
+          <w:sz w:val="28"/>
+          <w:szCs w:val="28"/>
+          <w:lang w:eastAsia="ko-KR"/>
+        </w:rPr>
+      </w:pPr>
+      <w:r>
+        <w:rPr>
+          <w:rFonts w:eastAsiaTheme="minorEastAsia" w:cs="Times New Roman"/>
+          <w:i/>
+          <w:sz w:val="28"/>
+          <w:szCs w:val="28"/>
+          <w:lang w:eastAsia="ko-KR"/>
+        </w:rPr>
+        <w:t xml:space="preserve">3. </w:t>
+      </w:r>
+      <w:r>
+        <w:rPr>
+          <w:rFonts w:eastAsiaTheme="minorEastAsia" w:cs="Times New Roman"/>
+          <w:i/>
+          <w:sz w:val="28"/>
+          <w:szCs w:val="28"/>
+          <w:lang w:eastAsia="ko-KR"/>
+        </w:rPr>
+        <w:t>Run application</w:t>
+      </w:r>
+    </w:p>
+    <w:p>
+      <w:pPr>
+        <w:rPr>
+          <w:rFonts w:eastAsiaTheme="minorEastAsia" w:cs="Times New Roman"/>
+          <w:sz w:val="28"/>
+          <w:szCs w:val="28"/>
+          <w:lang w:eastAsia="ko-KR"/>
+        </w:rPr>
+      </w:pPr>
+      <w:r>
+        <w:rPr>
+          <w:rFonts w:eastAsiaTheme="minorEastAsia" w:cs="Times New Roman"/>
+          <w:sz w:val="28"/>
+          <w:szCs w:val="28"/>
+          <w:lang w:eastAsia="ko-KR"/>
+        </w:rPr>
+        <w:t>To run various applications, use this command below.</w:t>
+      </w:r>
+    </w:p>
+    <w:p>
+      <w:pPr>
+        <w:rPr>
+          <w:rFonts w:eastAsiaTheme="minorEastAsia" w:cs="Times New Roman"/>
+          <w:sz w:val="28"/>
+          <w:szCs w:val="28"/>
+          <w:lang w:eastAsia="ko-KR"/>
+        </w:rPr>
+      </w:pPr>
+    </w:p>
+    <w:p>
+      <w:pPr>
+        <w:rPr>
+          <w:rFonts w:eastAsiaTheme="minorEastAsia" w:cs="Times New Roman"/>
+          <w:i/>
+          <w:sz w:val="28"/>
+          <w:szCs w:val="28"/>
+          <w:lang w:eastAsia="ko-KR"/>
+        </w:rPr>
+      </w:pPr>
+      <w:r>
+        <w:rPr>
+          <w:rFonts w:eastAsiaTheme="minorEastAsia" w:cs="Times New Roman"/>
+          <w:i/>
+          <w:sz w:val="28"/>
+          <w:szCs w:val="28"/>
+          <w:highlight w:val="lightGray"/>
+          <w:lang w:eastAsia="ko-KR"/>
+        </w:rPr>
+        <w:t>./</w:t>
+      </w:r>
+      <w:r>
+        <w:rPr>
+          <w:rFonts w:eastAsiaTheme="minorEastAsia" w:cs="Times New Roman"/>
+          <w:i/>
+          <w:sz w:val="28"/>
+          <w:szCs w:val="28"/>
+          <w:highlight w:val="lightGray"/>
+          <w:lang w:eastAsia="ko-KR"/>
+        </w:rPr>
         <w:t>script/</w:t>
       </w:r>
       <w:r>
@@ -10978,7 +10851,115 @@
           <w:highlight w:val="lightGray"/>
           <w:lang w:eastAsia="ko-KR"/>
         </w:rPr>
-        <w:t>build</w:t>
+        <w:t>run_all.sh</w:t>
+      </w:r>
+    </w:p>
+    <w:p>
+      <w:pPr>
+        <w:rPr>
+          <w:rFonts w:eastAsiaTheme="minorEastAsia" w:cs="Times New Roman"/>
+          <w:sz w:val="28"/>
+          <w:szCs w:val="28"/>
+          <w:lang w:eastAsia="ko-KR"/>
+        </w:rPr>
+      </w:pPr>
+    </w:p>
+    <w:p>
+      <w:pPr>
+        <w:rPr>
+          <w:rFonts w:eastAsiaTheme="minorEastAsia" w:cs="Times New Roman"/>
+          <w:i/>
+          <w:sz w:val="28"/>
+          <w:szCs w:val="28"/>
+          <w:lang w:eastAsia="ko-KR"/>
+        </w:rPr>
+      </w:pPr>
+      <w:r>
+        <w:rPr>
+          <w:rFonts w:eastAsiaTheme="minorEastAsia" w:cs="Times New Roman"/>
+          <w:i/>
+          <w:sz w:val="28"/>
+          <w:szCs w:val="28"/>
+          <w:lang w:eastAsia="ko-KR"/>
+        </w:rPr>
+        <w:t xml:space="preserve">3. Access the </w:t>
+      </w:r>
+      <w:r>
+        <w:rPr>
+          <w:rFonts w:eastAsiaTheme="minorEastAsia" w:cs="Times New Roman"/>
+          <w:i/>
+          <w:sz w:val="28"/>
+          <w:szCs w:val="28"/>
+          <w:lang w:eastAsia="ko-KR"/>
+        </w:rPr>
+        <w:t>Poseidonos-GUI</w:t>
+      </w:r>
+      <w:r>
+        <w:rPr>
+          <w:rFonts w:eastAsiaTheme="minorEastAsia" w:cs="Times New Roman"/>
+          <w:i/>
+          <w:sz w:val="28"/>
+          <w:szCs w:val="28"/>
+          <w:lang w:eastAsia="ko-KR"/>
+        </w:rPr>
+        <w:t xml:space="preserve"> application via browser</w:t>
+      </w:r>
+    </w:p>
+    <w:p>
+      <w:pPr>
+        <w:rPr>
+          <w:rFonts w:eastAsiaTheme="minorEastAsia" w:cs="Times New Roman"/>
+          <w:sz w:val="28"/>
+          <w:szCs w:val="28"/>
+          <w:lang w:eastAsia="ko-KR"/>
+        </w:rPr>
+      </w:pPr>
+      <w:r>
+        <w:rPr>
+          <w:rFonts w:eastAsiaTheme="minorEastAsia" w:cs="Times New Roman"/>
+          <w:sz w:val="28"/>
+          <w:szCs w:val="28"/>
+          <w:lang w:eastAsia="ko-KR"/>
+        </w:rPr>
+        <w:t xml:space="preserve">The server will run on </w:t>
+      </w:r>
+      <w:r>
+        <w:rPr>
+          <w:rFonts w:eastAsiaTheme="minorEastAsia" w:cs="Times New Roman"/>
+          <w:sz w:val="28"/>
+          <w:szCs w:val="28"/>
+          <w:lang w:eastAsia="ko-KR"/>
+        </w:rPr>
+        <w:t xml:space="preserve">the local web server </w:t>
+      </w:r>
+      <w:r>
+        <w:rPr>
+          <w:rFonts w:eastAsiaTheme="minorEastAsia" w:cs="Times New Roman"/>
+          <w:sz w:val="28"/>
+          <w:szCs w:val="28"/>
+          <w:lang w:eastAsia="ko-KR"/>
+        </w:rPr>
+        <w:t>and will be accessible from the browser</w:t>
+      </w:r>
+    </w:p>
+    <w:p>
+      <w:pPr>
+        <w:rPr>
+          <w:rFonts w:eastAsiaTheme="minorEastAsia" w:cs="Times New Roman"/>
+          <w:i/>
+          <w:sz w:val="28"/>
+          <w:szCs w:val="28"/>
+          <w:lang w:eastAsia="ko-KR"/>
+        </w:rPr>
+      </w:pPr>
+      <w:r>
+        <w:rPr>
+          <w:rFonts w:eastAsiaTheme="minorEastAsia" w:cs="Times New Roman"/>
+          <w:sz w:val="28"/>
+          <w:szCs w:val="28"/>
+          <w:lang w:eastAsia="ko-KR"/>
+        </w:rPr>
+        <w:br/>
       </w:r>
       <w:r>
         <w:rPr>
@@ -10989,266 +10970,7 @@
           <w:highlight w:val="lightGray"/>
           <w:lang w:eastAsia="ko-KR"/>
         </w:rPr>
-        <w:t>_all.sh</w:t>
-      </w:r>
-    </w:p>
-    <w:p>
-      <w:pPr>
-        <w:rPr>
-          <w:rFonts w:eastAsiaTheme="minorEastAsia" w:cs="Times New Roman"/>
-          <w:i/>
-          <w:sz w:val="28"/>
-          <w:szCs w:val="28"/>
-          <w:lang w:eastAsia="ko-KR"/>
-        </w:rPr>
-      </w:pPr>
-    </w:p>
-    <w:p>
-      <w:pPr>
-        <w:rPr>
-          <w:rFonts w:eastAsiaTheme="minorEastAsia" w:cs="Times New Roman"/>
-          <w:i/>
-          <w:sz w:val="28"/>
-          <w:szCs w:val="28"/>
-          <w:lang w:eastAsia="ko-KR"/>
-        </w:rPr>
-      </w:pPr>
-      <w:r>
-        <w:rPr>
-          <w:rFonts w:eastAsiaTheme="minorEastAsia" w:cs="Times New Roman"/>
-          <w:i/>
-          <w:sz w:val="28"/>
-          <w:szCs w:val="28"/>
-          <w:lang w:eastAsia="ko-KR"/>
-        </w:rPr>
-        <w:t xml:space="preserve">3. </w:t>
-      </w:r>
-      <w:r>
-        <w:rPr>
-          <w:rFonts w:eastAsiaTheme="minorEastAsia" w:cs="Times New Roman"/>
-          <w:i/>
-          <w:sz w:val="28"/>
-          <w:szCs w:val="28"/>
-          <w:lang w:eastAsia="ko-KR"/>
-        </w:rPr>
-        <w:t>Run application</w:t>
-      </w:r>
-    </w:p>
-    <w:p>
-      <w:pPr>
-        <w:rPr>
-          <w:rFonts w:eastAsiaTheme="minorEastAsia" w:cs="Times New Roman"/>
-          <w:sz w:val="28"/>
-          <w:szCs w:val="28"/>
-          <w:lang w:eastAsia="ko-KR"/>
-        </w:rPr>
-      </w:pPr>
-      <w:r>
-        <w:rPr>
-          <w:rFonts w:eastAsiaTheme="minorEastAsia" w:cs="Times New Roman"/>
-          <w:sz w:val="28"/>
-          <w:szCs w:val="28"/>
-          <w:lang w:eastAsia="ko-KR"/>
-        </w:rPr>
-        <w:t>To run various applications, use this command below.</w:t>
-      </w:r>
-    </w:p>
-    <w:p>
-      <w:pPr>
-        <w:rPr>
-          <w:rFonts w:eastAsiaTheme="minorEastAsia" w:cs="Times New Roman"/>
-          <w:sz w:val="28"/>
-          <w:szCs w:val="28"/>
-          <w:lang w:eastAsia="ko-KR"/>
-        </w:rPr>
-      </w:pPr>
-    </w:p>
-    <w:p>
-      <w:pPr>
-        <w:rPr>
-          <w:rFonts w:eastAsiaTheme="minorEastAsia" w:cs="Times New Roman"/>
-          <w:i/>
-          <w:sz w:val="28"/>
-          <w:szCs w:val="28"/>
-          <w:lang w:eastAsia="ko-KR"/>
-        </w:rPr>
-      </w:pPr>
-      <w:r>
-        <w:rPr>
-          <w:rFonts w:eastAsiaTheme="minorEastAsia" w:cs="Times New Roman"/>
-          <w:i/>
-          <w:sz w:val="28"/>
-          <w:szCs w:val="28"/>
-          <w:highlight w:val="lightGray"/>
-          <w:lang w:eastAsia="ko-KR"/>
-        </w:rPr>
-        <w:t>./</w:t>
-      </w:r>
-      <w:r>
-        <w:rPr>
-          <w:rFonts w:eastAsiaTheme="minorEastAsia" w:cs="Times New Roman"/>
-          <w:i/>
-          <w:sz w:val="28"/>
-          <w:szCs w:val="28"/>
-          <w:highlight w:val="lightGray"/>
-          <w:lang w:eastAsia="ko-KR"/>
-        </w:rPr>
-        <w:t>script/</w:t>
-      </w:r>
-      <w:r>
-        <w:rPr>
-          <w:rFonts w:eastAsiaTheme="minorEastAsia" w:cs="Times New Roman"/>
-          <w:i/>
-          <w:sz w:val="28"/>
-          <w:szCs w:val="28"/>
-          <w:highlight w:val="lightGray"/>
-          <w:lang w:eastAsia="ko-KR"/>
-        </w:rPr>
-        <w:t>run_all.sh</w:t>
-      </w:r>
-    </w:p>
-    <w:p>
-      <w:pPr>
-        <w:rPr>
-          <w:rFonts w:eastAsiaTheme="minorEastAsia" w:cs="Times New Roman"/>
-          <w:sz w:val="28"/>
-          <w:szCs w:val="28"/>
-          <w:lang w:eastAsia="ko-KR"/>
-        </w:rPr>
-      </w:pPr>
-    </w:p>
-    <w:p>
-      <w:pPr>
-        <w:rPr>
-          <w:rFonts w:eastAsiaTheme="minorEastAsia" w:cs="Times New Roman"/>
-          <w:i/>
-          <w:sz w:val="28"/>
-          <w:szCs w:val="28"/>
-          <w:lang w:eastAsia="ko-KR"/>
-        </w:rPr>
-      </w:pPr>
-      <w:r>
-        <w:rPr>
-          <w:rFonts w:eastAsiaTheme="minorEastAsia" w:cs="Times New Roman"/>
-          <w:i/>
-          <w:sz w:val="28"/>
-          <w:szCs w:val="28"/>
-          <w:lang w:eastAsia="ko-KR"/>
-        </w:rPr>
-        <w:t>4</w:t>
-      </w:r>
-      <w:bookmarkStart w:id="19" w:name="_GoBack"/>
-      <w:bookmarkEnd w:id="19"/>
-      <w:r>
-        <w:rPr>
-          <w:rFonts w:eastAsiaTheme="minorEastAsia" w:cs="Times New Roman"/>
-          <w:i/>
-          <w:sz w:val="28"/>
-          <w:szCs w:val="28"/>
-          <w:lang w:eastAsia="ko-KR"/>
-        </w:rPr>
-        <w:t xml:space="preserve">. Access the </w:t>
-      </w:r>
-      <w:r>
-        <w:rPr>
-          <w:rFonts w:eastAsiaTheme="minorEastAsia" w:cs="Times New Roman"/>
-          <w:i/>
-          <w:sz w:val="28"/>
-          <w:szCs w:val="28"/>
-          <w:lang w:eastAsia="ko-KR"/>
-        </w:rPr>
-        <w:t>Poseidonos-GUI</w:t>
-      </w:r>
-      <w:r>
-        <w:rPr>
-          <w:rFonts w:eastAsiaTheme="minorEastAsia" w:cs="Times New Roman"/>
-          <w:i/>
-          <w:sz w:val="28"/>
-          <w:szCs w:val="28"/>
-          <w:lang w:eastAsia="ko-KR"/>
-        </w:rPr>
-        <w:t xml:space="preserve"> application via browser</w:t>
-      </w:r>
-    </w:p>
-    <w:p>
-      <w:pPr>
-        <w:rPr>
-          <w:rFonts w:eastAsiaTheme="minorEastAsia" w:cs="Times New Roman"/>
-          <w:sz w:val="28"/>
-          <w:szCs w:val="28"/>
-          <w:lang w:eastAsia="ko-KR"/>
-        </w:rPr>
-      </w:pPr>
-      <w:r>
-        <w:rPr>
-          <w:rFonts w:eastAsiaTheme="minorEastAsia" w:cs="Times New Roman"/>
-          <w:sz w:val="28"/>
-          <w:szCs w:val="28"/>
-          <w:lang w:eastAsia="ko-KR"/>
-        </w:rPr>
-        <w:t xml:space="preserve">The server will run on </w:t>
-      </w:r>
-      <w:r>
-        <w:rPr>
-          <w:rFonts w:eastAsiaTheme="minorEastAsia" w:cs="Times New Roman"/>
-          <w:sz w:val="28"/>
-          <w:szCs w:val="28"/>
-          <w:lang w:eastAsia="ko-KR"/>
-        </w:rPr>
-        <w:t xml:space="preserve">the local web server </w:t>
-      </w:r>
-      <w:r>
-        <w:rPr>
-          <w:rFonts w:eastAsiaTheme="minorEastAsia" w:cs="Times New Roman"/>
-          <w:sz w:val="28"/>
-          <w:szCs w:val="28"/>
-          <w:lang w:eastAsia="ko-KR"/>
-        </w:rPr>
-        <w:t>and will be accessible from the browser</w:t>
-      </w:r>
-    </w:p>
-    <w:p>
-      <w:pPr>
-        <w:rPr>
-          <w:rFonts w:eastAsiaTheme="minorEastAsia" w:cs="Times New Roman"/>
-          <w:i/>
-          <w:sz w:val="28"/>
-          <w:szCs w:val="28"/>
-          <w:lang w:eastAsia="ko-KR"/>
-        </w:rPr>
-      </w:pPr>
-      <w:r>
-        <w:rPr>
-          <w:rFonts w:eastAsiaTheme="minorEastAsia" w:cs="Times New Roman"/>
-          <w:sz w:val="28"/>
-          <w:szCs w:val="28"/>
-          <w:lang w:eastAsia="ko-KR"/>
-        </w:rPr>
-        <w:br/>
-      </w:r>
-      <w:proofErr w:type="gramStart"/>
-      <w:r>
-        <w:rPr>
-          <w:rFonts w:eastAsiaTheme="minorEastAsia" w:cs="Times New Roman"/>
-          <w:i/>
-          <w:sz w:val="28"/>
-          <w:szCs w:val="28"/>
-          <w:highlight w:val="lightGray"/>
-          <w:lang w:eastAsia="ko-KR"/>
-        </w:rPr>
-        <w:t>http:</w:t>
-      </w:r>
-      <w:proofErr w:type="gramEnd"/>
-      <w:r>
-        <w:rPr>
-          <w:rFonts w:eastAsiaTheme="minorEastAsia" w:cs="Times New Roman"/>
-          <w:i/>
-          <w:sz w:val="28"/>
-          <w:szCs w:val="28"/>
-          <w:highlight w:val="lightGray"/>
-          <w:lang w:eastAsia="ko-KR"/>
-        </w:rPr>
-        <w:t>//&lt;ip_address&gt;</w:t>
+        <w:t>http://&lt;ip_address&gt;</w:t>
       </w:r>
     </w:p>
     <w:p>
@@ -11512,8 +11234,8 @@
     </w:p>
     <w:p/>
     <w:sectPr>
-      <w:headerReference w:type="default" r:id="rId37"/>
-      <w:footerReference w:type="default" r:id="rId38"/>
+      <w:headerReference w:type="default" r:id="rId38"/>
+      <w:footerReference w:type="default" r:id="rId39"/>
       <w:pgSz w:w="12240" w:h="15840"/>
       <w:pgMar w:top="1440" w:right="1440" w:bottom="1440" w:left="1440" w:header="720" w:footer="720" w:gutter="0"/>
       <w:cols w:space="720"/>
@@ -11668,7 +11390,7 @@
         <w:sz w:val="18"/>
         <w:szCs w:val="18"/>
       </w:rPr>
-      <w:t>26</w:t>
+      <w:t>24</w:t>
     </w:r>
     <w:r>
       <w:rPr>
@@ -16293,7 +16015,7 @@
 </file>
 
 <file path=customXml/itemProps1.xml><?xml version="1.0" encoding="utf-8"?>
-<ds:datastoreItem xmlns:ds="http://schemas.openxmlformats.org/officeDocument/2006/customXml" ds:itemID="{DE42A2D9-D2C6-4D11-A9FE-1088D27B2852}">
+<ds:datastoreItem xmlns:ds="http://schemas.openxmlformats.org/officeDocument/2006/customXml" ds:itemID="{597C1980-2B26-497C-A561-E949AA0E934E}">
   <ds:schemaRefs>
     <ds:schemaRef ds:uri="http://schemas.openxmlformats.org/officeDocument/2006/bibliography"/>
   </ds:schemaRefs>

</xml_diff>

<commit_message>
[SHPOS-842] Help document updated
</commit_message>
<xml_diff>
--- a/src/mtool/doc/Samsung_iBOF_Management_Tool_User_Manual_Doc_file.docx
+++ b/src/mtool/doc/Samsung_iBOF_Management_Tool_User_Manual_Doc_file.docx
@@ -165,8 +165,6 @@
           <w:lang w:eastAsia="ko-KR"/>
         </w:rPr>
       </w:pPr>
-      <w:bookmarkStart w:id="0" w:name="_GoBack"/>
-      <w:bookmarkEnd w:id="0"/>
     </w:p>
     <w:p>
       <w:pPr>
@@ -1599,7 +1597,7 @@
             <w:noProof/>
             <w:webHidden/>
           </w:rPr>
-          <w:t>32</w:t>
+          <w:t>31</w:t>
         </w:r>
         <w:r>
           <w:rPr>
@@ -1698,7 +1696,7 @@
             <w:noProof/>
             <w:webHidden/>
           </w:rPr>
-          <w:t>37</w:t>
+          <w:t>36</w:t>
         </w:r>
         <w:r>
           <w:rPr>
@@ -2355,8 +2353,8 @@
           <w:lang w:eastAsia="ko-KR"/>
         </w:rPr>
       </w:pPr>
-      <w:bookmarkStart w:id="1" w:name="_Toc53049576"/>
-      <w:bookmarkStart w:id="2" w:name="_Toc104989517"/>
+      <w:bookmarkStart w:id="0" w:name="_Toc53049576"/>
+      <w:bookmarkStart w:id="1" w:name="_Toc104989517"/>
       <w:r>
         <w:rPr>
           <w:rFonts w:ascii="Arial" w:eastAsiaTheme="majorEastAsia" w:hAnsi="Arial" w:cs="Times New Roman"/>
@@ -2369,8 +2367,8 @@
         <w:lastRenderedPageBreak/>
         <w:t>Introduction</w:t>
       </w:r>
+      <w:bookmarkEnd w:id="0"/>
       <w:bookmarkEnd w:id="1"/>
-      <w:bookmarkEnd w:id="2"/>
     </w:p>
     <w:p>
       <w:pPr>
@@ -2778,8 +2776,8 @@
           <w:lang w:eastAsia="ko-KR"/>
         </w:rPr>
       </w:pPr>
-      <w:bookmarkStart w:id="3" w:name="_Toc53049577"/>
-      <w:bookmarkStart w:id="4" w:name="_Toc104989518"/>
+      <w:bookmarkStart w:id="2" w:name="_Toc53049577"/>
+      <w:bookmarkStart w:id="3" w:name="_Toc104989518"/>
       <w:proofErr w:type="spellStart"/>
       <w:r>
         <w:rPr>
@@ -2805,8 +2803,8 @@
         </w:rPr>
         <w:t>-GUI: Getting started</w:t>
       </w:r>
+      <w:bookmarkEnd w:id="2"/>
       <w:bookmarkEnd w:id="3"/>
-      <w:bookmarkEnd w:id="4"/>
     </w:p>
     <w:p>
       <w:pPr>
@@ -2966,8 +2964,8 @@
           <w:lang w:eastAsia="ko-KR"/>
         </w:rPr>
       </w:pPr>
-      <w:bookmarkStart w:id="5" w:name="_Toc53049578"/>
-      <w:bookmarkStart w:id="6" w:name="_Toc104989519"/>
+      <w:bookmarkStart w:id="4" w:name="_Toc53049578"/>
+      <w:bookmarkStart w:id="5" w:name="_Toc104989519"/>
       <w:r>
         <w:rPr>
           <w:rFonts w:ascii="Arial" w:eastAsiaTheme="majorEastAsia" w:hAnsi="Arial" w:cs="Times New Roman"/>
@@ -3004,8 +3002,8 @@
         </w:rPr>
         <w:t>-GUI</w:t>
       </w:r>
+      <w:bookmarkEnd w:id="4"/>
       <w:bookmarkEnd w:id="5"/>
-      <w:bookmarkEnd w:id="6"/>
     </w:p>
     <w:p>
       <w:pPr>
@@ -3698,8 +3696,8 @@
           <w:lang w:eastAsia="ko-KR"/>
         </w:rPr>
       </w:pPr>
-      <w:bookmarkStart w:id="7" w:name="_Toc53049579"/>
-      <w:bookmarkStart w:id="8" w:name="_Toc104989520"/>
+      <w:bookmarkStart w:id="6" w:name="_Toc53049579"/>
+      <w:bookmarkStart w:id="7" w:name="_Toc104989520"/>
       <w:proofErr w:type="spellStart"/>
       <w:r>
         <w:rPr>
@@ -3724,8 +3722,8 @@
         </w:rPr>
         <w:t>-GUI Dashboard</w:t>
       </w:r>
+      <w:bookmarkEnd w:id="6"/>
       <w:bookmarkEnd w:id="7"/>
-      <w:bookmarkEnd w:id="8"/>
     </w:p>
     <w:p>
       <w:pPr>
@@ -4199,8 +4197,8 @@
           <w:lang w:eastAsia="ko-KR"/>
         </w:rPr>
       </w:pPr>
-      <w:bookmarkStart w:id="9" w:name="_Toc53049580"/>
-      <w:bookmarkStart w:id="10" w:name="_Toc104989521"/>
+      <w:bookmarkStart w:id="8" w:name="_Toc53049580"/>
+      <w:bookmarkStart w:id="9" w:name="_Toc104989521"/>
       <w:proofErr w:type="spellStart"/>
       <w:r>
         <w:rPr>
@@ -4225,8 +4223,8 @@
         </w:rPr>
         <w:t>-GUI Storage Management</w:t>
       </w:r>
+      <w:bookmarkEnd w:id="8"/>
       <w:bookmarkEnd w:id="9"/>
-      <w:bookmarkEnd w:id="10"/>
       <w:r>
         <w:rPr>
           <w:rFonts w:ascii="Arial" w:eastAsiaTheme="majorEastAsia" w:hAnsi="Arial" w:cs="Times New Roman"/>
@@ -4475,8 +4473,8 @@
           <w:lang w:eastAsia="ko-KR"/>
         </w:rPr>
       </w:pPr>
-      <w:bookmarkStart w:id="11" w:name="_Toc53049581"/>
-      <w:bookmarkStart w:id="12" w:name="_Toc104989522"/>
+      <w:bookmarkStart w:id="10" w:name="_Toc53049581"/>
+      <w:bookmarkStart w:id="11" w:name="_Toc104989522"/>
       <w:r>
         <w:rPr>
           <w:rFonts w:asciiTheme="majorHAnsi" w:eastAsiaTheme="majorEastAsia" w:hAnsiTheme="majorHAnsi" w:cs="Times New Roman"/>
@@ -4489,8 +4487,8 @@
         </w:rPr>
         <w:t>Array Management</w:t>
       </w:r>
+      <w:bookmarkEnd w:id="10"/>
       <w:bookmarkEnd w:id="11"/>
-      <w:bookmarkEnd w:id="12"/>
     </w:p>
     <w:p>
       <w:pPr>
@@ -6619,7 +6617,7 @@
           <w:lang w:eastAsia="ko-KR"/>
         </w:rPr>
       </w:pPr>
-      <w:bookmarkStart w:id="13" w:name="_Toc53049582"/>
+      <w:bookmarkStart w:id="12" w:name="_Toc53049582"/>
       <w:r>
         <w:rPr>
           <w:rFonts w:eastAsiaTheme="minorEastAsia" w:cs="Times New Roman"/>
@@ -6880,7 +6878,7 @@
           <w:lang w:eastAsia="ko-KR"/>
         </w:rPr>
       </w:pPr>
-      <w:bookmarkStart w:id="14" w:name="_Toc104989523"/>
+      <w:bookmarkStart w:id="13" w:name="_Toc104989523"/>
       <w:r>
         <w:rPr>
           <w:rFonts w:asciiTheme="majorHAnsi" w:eastAsiaTheme="majorEastAsia" w:hAnsiTheme="majorHAnsi" w:cs="Times New Roman"/>
@@ -6893,8 +6891,8 @@
         </w:rPr>
         <w:t>Volume Management</w:t>
       </w:r>
+      <w:bookmarkEnd w:id="12"/>
       <w:bookmarkEnd w:id="13"/>
-      <w:bookmarkEnd w:id="14"/>
     </w:p>
     <w:p>
       <w:pPr>
@@ -11110,8 +11108,8 @@
           <w:lang w:eastAsia="ko-KR"/>
         </w:rPr>
       </w:pPr>
-      <w:bookmarkStart w:id="15" w:name="_Toc53049584"/>
-      <w:bookmarkStart w:id="16" w:name="_Toc104989524"/>
+      <w:bookmarkStart w:id="14" w:name="_Toc53049584"/>
+      <w:bookmarkStart w:id="15" w:name="_Toc104989524"/>
       <w:proofErr w:type="spellStart"/>
       <w:r>
         <w:rPr>
@@ -11136,8 +11134,8 @@
         </w:rPr>
         <w:t>-GUI User Management</w:t>
       </w:r>
+      <w:bookmarkEnd w:id="14"/>
       <w:bookmarkEnd w:id="15"/>
-      <w:bookmarkEnd w:id="16"/>
     </w:p>
     <w:p>
       <w:pPr>
@@ -12022,8 +12020,8 @@
           <w:lang w:eastAsia="ko-KR"/>
         </w:rPr>
       </w:pPr>
-      <w:bookmarkStart w:id="17" w:name="_Toc53049585"/>
-      <w:bookmarkStart w:id="18" w:name="_Toc104989525"/>
+      <w:bookmarkStart w:id="16" w:name="_Toc53049585"/>
+      <w:bookmarkStart w:id="17" w:name="_Toc104989525"/>
       <w:proofErr w:type="spellStart"/>
       <w:r>
         <w:rPr>
@@ -12048,8 +12046,8 @@
         </w:rPr>
         <w:t>-GUI Storage Management Operations and Configurations</w:t>
       </w:r>
+      <w:bookmarkEnd w:id="16"/>
       <w:bookmarkEnd w:id="17"/>
-      <w:bookmarkEnd w:id="18"/>
     </w:p>
     <w:p>
       <w:pPr>
@@ -12392,7 +12390,7 @@
           <w:lang w:eastAsia="ko-KR"/>
         </w:rPr>
       </w:pPr>
-      <w:bookmarkStart w:id="19" w:name="_Toc104989526"/>
+      <w:bookmarkStart w:id="18" w:name="_Toc104989526"/>
       <w:proofErr w:type="spellStart"/>
       <w:r>
         <w:rPr>
@@ -12420,7 +12418,7 @@
         </w:rPr>
         <w:t xml:space="preserve"> Operations</w:t>
       </w:r>
-      <w:bookmarkEnd w:id="19"/>
+      <w:bookmarkEnd w:id="18"/>
     </w:p>
     <w:p>
       <w:pPr>
@@ -12474,6 +12472,8 @@
         </w:rPr>
         <w:t>Poseidonos</w:t>
       </w:r>
+      <w:bookmarkStart w:id="19" w:name="_GoBack"/>
+      <w:bookmarkEnd w:id="19"/>
       <w:proofErr w:type="spellEnd"/>
     </w:p>
     <w:p>
@@ -12548,10 +12548,7 @@
     </w:p>
     <w:p>
       <w:pPr>
-        <w:numPr>
-          <w:ilvl w:val="0"/>
-          <w:numId w:val="30"/>
-        </w:numPr>
+        <w:ind w:left="360"/>
         <w:contextualSpacing/>
         <w:rPr>
           <w:rFonts w:eastAsiaTheme="minorEastAsia" w:cs="Times New Roman"/>
@@ -12560,79 +12557,6 @@
           <w:lang w:eastAsia="ko-KR"/>
         </w:rPr>
       </w:pPr>
-      <w:r>
-        <w:rPr>
-          <w:rFonts w:eastAsiaTheme="minorEastAsia" w:cs="Times New Roman"/>
-          <w:sz w:val="28"/>
-          <w:szCs w:val="28"/>
-          <w:lang w:eastAsia="ko-KR"/>
-        </w:rPr>
-        <w:t xml:space="preserve">Display the </w:t>
-      </w:r>
-      <w:proofErr w:type="spellStart"/>
-      <w:r>
-        <w:rPr>
-          <w:rFonts w:eastAsiaTheme="minorEastAsia" w:cs="Times New Roman"/>
-          <w:sz w:val="28"/>
-          <w:szCs w:val="28"/>
-          <w:lang w:eastAsia="ko-KR"/>
-        </w:rPr>
-        <w:t>Poseidonos</w:t>
-      </w:r>
-      <w:proofErr w:type="spellEnd"/>
-      <w:r>
-        <w:rPr>
-          <w:rFonts w:eastAsiaTheme="minorEastAsia" w:cs="Times New Roman"/>
-          <w:sz w:val="28"/>
-          <w:szCs w:val="28"/>
-          <w:lang w:eastAsia="ko-KR"/>
-        </w:rPr>
-        <w:t xml:space="preserve"> rebuild property</w:t>
-      </w:r>
-    </w:p>
-    <w:p>
-      <w:pPr>
-        <w:numPr>
-          <w:ilvl w:val="0"/>
-          <w:numId w:val="30"/>
-        </w:numPr>
-        <w:contextualSpacing/>
-        <w:rPr>
-          <w:rFonts w:eastAsiaTheme="minorEastAsia" w:cs="Times New Roman"/>
-          <w:sz w:val="28"/>
-          <w:szCs w:val="28"/>
-          <w:lang w:eastAsia="ko-KR"/>
-        </w:rPr>
-      </w:pPr>
-      <w:r>
-        <w:rPr>
-          <w:rFonts w:eastAsiaTheme="minorEastAsia" w:cs="Times New Roman"/>
-          <w:sz w:val="28"/>
-          <w:szCs w:val="28"/>
-          <w:lang w:eastAsia="ko-KR"/>
-        </w:rPr>
-        <w:t xml:space="preserve">Set the </w:t>
-      </w:r>
-      <w:proofErr w:type="spellStart"/>
-      <w:r>
-        <w:rPr>
-          <w:rFonts w:eastAsiaTheme="minorEastAsia" w:cs="Times New Roman"/>
-          <w:sz w:val="28"/>
-          <w:szCs w:val="28"/>
-          <w:lang w:eastAsia="ko-KR"/>
-        </w:rPr>
-        <w:t>Poseidonos</w:t>
-      </w:r>
-      <w:proofErr w:type="spellEnd"/>
-      <w:r>
-        <w:rPr>
-          <w:rFonts w:eastAsiaTheme="minorEastAsia" w:cs="Times New Roman"/>
-          <w:sz w:val="28"/>
-          <w:szCs w:val="28"/>
-          <w:lang w:eastAsia="ko-KR"/>
-        </w:rPr>
-        <w:t xml:space="preserve"> rebuild property</w:t>
-      </w:r>
     </w:p>
     <w:p>
       <w:pPr>
@@ -12650,8 +12574,8 @@
         </w:rPr>
         <w:drawing>
           <wp:inline distT="0" distB="0" distL="0" distR="0">
-            <wp:extent cx="5895975" cy="2047875"/>
-            <wp:effectExtent l="0" t="0" r="9525" b="9525"/>
+            <wp:extent cx="5895975" cy="1810763"/>
+            <wp:effectExtent l="0" t="0" r="0" b="0"/>
             <wp:docPr id="12" name="Picture 12"/>
             <wp:cNvGraphicFramePr>
               <a:graphicFrameLocks xmlns:a="http://schemas.openxmlformats.org/drawingml/2006/main" noChangeAspect="1"/>
@@ -12673,7 +12597,6 @@
                         </a:ext>
                       </a:extLst>
                     </a:blip>
-                    <a:srcRect/>
                     <a:stretch>
                       <a:fillRect/>
                     </a:stretch>
@@ -12681,7 +12604,7 @@
                   <pic:spPr bwMode="auto">
                     <a:xfrm>
                       <a:off x="0" y="0"/>
-                      <a:ext cx="5895975" cy="2047875"/>
+                      <a:ext cx="5895975" cy="1810763"/>
                     </a:xfrm>
                     <a:prstGeom prst="rect">
                       <a:avLst/>
@@ -12985,7 +12908,6 @@
           <w:szCs w:val="28"/>
           <w:lang w:eastAsia="ko-KR"/>
         </w:rPr>
-        <w:lastRenderedPageBreak/>
         <w:t xml:space="preserve">On clicking the </w:t>
       </w:r>
       <w:r>
@@ -13053,6 +12975,7 @@
           <w:szCs w:val="28"/>
           <w:lang w:eastAsia="ko-KR"/>
         </w:rPr>
+        <w:lastRenderedPageBreak/>
         <w:t>Block Size</w:t>
       </w:r>
     </w:p>
@@ -16472,7 +16395,7 @@
         <w:sz w:val="18"/>
         <w:szCs w:val="18"/>
       </w:rPr>
-      <w:t>21</w:t>
+      <w:t>37</w:t>
     </w:r>
     <w:r>
       <w:rPr>

</xml_diff>